<commit_message>
Added relative direciton and obstacle x and y distances
</commit_message>
<xml_diff>
--- a/Other Resources/Websites used.docx
+++ b/Other Resources/Websites used.docx
@@ -167,8 +167,72 @@
       <w:pPr>
         <w:pStyle w:val="ListParagraph"/>
         <w:spacing w:after="0"/>
+        <w:rPr>
+          <w:rStyle w:val="Hyperlink"/>
+        </w:rPr>
       </w:pPr>
       <w:hyperlink r:id="rId8" w:history="1">
+        <w:r>
+          <w:rPr>
+            <w:rStyle w:val="Hyperlink"/>
+          </w:rPr>
+          <w:t>https://dronebotworkshop.com/hc-sr04-ultrasonic-distance-sensor-arduino/</w:t>
+        </w:r>
+      </w:hyperlink>
+    </w:p>
+    <w:p>
+      <w:pPr>
+        <w:pStyle w:val="ListParagraph"/>
+        <w:spacing w:after="0"/>
+      </w:pPr>
+    </w:p>
+    <w:p>
+      <w:pPr>
+        <w:pStyle w:val="ListParagraph"/>
+        <w:numPr>
+          <w:ilvl w:val="0"/>
+          <w:numId w:val="4"/>
+        </w:numPr>
+        <w:spacing w:after="0"/>
+      </w:pPr>
+      <w:r>
+        <w:t>HC-SR04 video:</w:t>
+      </w:r>
+    </w:p>
+    <w:p>
+      <w:pPr>
+        <w:pStyle w:val="ListParagraph"/>
+        <w:spacing w:after="0"/>
+      </w:pPr>
+      <w:r>
+        <w:t>https://www.youtube.com/watch?v=6F1B_N6LuKw&amp;t=1008s</w:t>
+      </w:r>
+    </w:p>
+    <w:p>
+      <w:pPr>
+        <w:pStyle w:val="ListParagraph"/>
+        <w:spacing w:after="0"/>
+      </w:pPr>
+    </w:p>
+    <w:p>
+      <w:pPr>
+        <w:pStyle w:val="ListParagraph"/>
+        <w:numPr>
+          <w:ilvl w:val="0"/>
+          <w:numId w:val="4"/>
+        </w:numPr>
+        <w:spacing w:after="0"/>
+      </w:pPr>
+      <w:r>
+        <w:t>HC-SR04 video website tutorial:</w:t>
+      </w:r>
+    </w:p>
+    <w:p>
+      <w:pPr>
+        <w:pStyle w:val="ListParagraph"/>
+        <w:spacing w:after="0"/>
+      </w:pPr>
+      <w:hyperlink r:id="rId9" w:history="1">
         <w:r>
           <w:rPr>
             <w:rStyle w:val="Hyperlink"/>

</xml_diff>